<commit_message>
ajout de ChatGPT - Pour bien commencer.docx
</commit_message>
<xml_diff>
--- a/UdeMy - ANGULAR and ASP.NET Core REST API - Real World Application.docx
+++ b/UdeMy - ANGULAR and ASP.NET Core REST API - Real World Application.docx
@@ -13,44 +13,27 @@
         <w:rPr>
           <w:lang w:val="en-US"/>
         </w:rPr>
-        <w:t xml:space="preserve">Cours </w:t>
+        <w:t>Cours UdeMy : ANGULAR and ASP.NET Core REST API - Real World Application</w:t>
       </w:r>
-      <w:proofErr w:type="spellStart"/>
-      <w:proofErr w:type="gramStart"/>
+    </w:p>
+    <w:p>
+      <w:pPr>
+        <w:rPr>
+          <w:lang w:val="en-US"/>
+        </w:rPr>
+      </w:pPr>
       <w:r>
         <w:rPr>
           <w:lang w:val="en-US"/>
         </w:rPr>
-        <w:t>UdeMy</w:t>
-      </w:r>
-      <w:proofErr w:type="spellEnd"/>
-      <w:r>
-        <w:rPr>
-          <w:lang w:val="en-US"/>
-        </w:rPr>
-        <w:t> :</w:t>
-      </w:r>
-      <w:proofErr w:type="gramEnd"/>
-      <w:r>
-        <w:rPr>
-          <w:lang w:val="en-US"/>
-        </w:rPr>
-        <w:t xml:space="preserve"> </w:t>
-      </w:r>
-      <w:r>
-        <w:rPr>
-          <w:lang w:val="en-US"/>
-        </w:rPr>
-        <w:t>ANGULAR and ASP.NET Core REST API - Real World Application</w:t>
-      </w:r>
-    </w:p>
-    <w:p>
-      <w:r>
         <w:t>https://mern.udemy.com/course/real-world-app-angular-aspnet-core-web-api-and-sql/learn/lecture/38606284#overview</w:t>
       </w:r>
     </w:p>
     <w:p>
       <w:r>
+        <w:rPr>
+          <w:noProof/>
+        </w:rPr>
         <w:drawing>
           <wp:inline distT="0" distB="0" distL="0" distR="0" wp14:anchorId="16838FCF" wp14:editId="0F6F5E76">
             <wp:extent cx="5486400" cy="2956560"/>
@@ -107,6 +90,9 @@
     </w:p>
     <w:p>
       <w:r>
+        <w:rPr>
+          <w:noProof/>
+        </w:rPr>
         <w:drawing>
           <wp:inline distT="0" distB="0" distL="0" distR="0" wp14:anchorId="2868E98D" wp14:editId="3C7A7A96">
             <wp:extent cx="5486400" cy="2860675"/>
@@ -144,8 +130,51 @@
         </w:drawing>
       </w:r>
     </w:p>
-    <w:p/>
-    <w:p/>
+    <w:bookmarkStart w:id="0" w:name="_MON_1797604881"/>
+    <w:bookmarkEnd w:id="0"/>
+    <w:p>
+      <w:r>
+        <w:object w:dxaOrig="8640" w:dyaOrig="12951" w14:anchorId="0F86E721">
+          <v:shapetype id="_x0000_t75" coordsize="21600,21600" o:spt="75" o:preferrelative="t" path="m@4@5l@4@11@9@11@9@5xe" filled="f" stroked="f">
+            <v:stroke joinstyle="miter"/>
+            <v:formulas>
+              <v:f eqn="if lineDrawn pixelLineWidth 0"/>
+              <v:f eqn="sum @0 1 0"/>
+              <v:f eqn="sum 0 0 @1"/>
+              <v:f eqn="prod @2 1 2"/>
+              <v:f eqn="prod @3 21600 pixelWidth"/>
+              <v:f eqn="prod @3 21600 pixelHeight"/>
+              <v:f eqn="sum @0 0 1"/>
+              <v:f eqn="prod @6 1 2"/>
+              <v:f eqn="prod @7 21600 pixelWidth"/>
+              <v:f eqn="sum @8 21600 0"/>
+              <v:f eqn="prod @7 21600 pixelHeight"/>
+              <v:f eqn="sum @10 21600 0"/>
+            </v:formulas>
+            <v:path o:extrusionok="f" gradientshapeok="t" o:connecttype="rect"/>
+            <o:lock v:ext="edit" aspectratio="t"/>
+          </v:shapetype>
+          <v:shape id="_x0000_i1030" type="#_x0000_t75" style="width:6in;height:647.6pt" o:ole="">
+            <v:imagedata r:id="rId6" o:title=""/>
+          </v:shape>
+          <o:OLEObject Type="Embed" ProgID="Word.Document.12" ShapeID="_x0000_i1030" DrawAspect="Content" ObjectID="_1797604905" r:id="rId7">
+            <o:FieldCodes>\s</o:FieldCodes>
+          </o:OLEObject>
+        </w:object>
+      </w:r>
+    </w:p>
+    <w:p>
+      <w:r>
+        <w:object w:dxaOrig="8640" w:dyaOrig="12951" w14:anchorId="1598AD6E">
+          <v:shape id="_x0000_i1028" type="#_x0000_t75" style="width:6in;height:647.6pt" o:ole="">
+            <v:imagedata r:id="rId8" o:title=""/>
+          </v:shape>
+          <o:OLEObject Type="Embed" ProgID="Word.Document.12" ShapeID="_x0000_i1028" DrawAspect="Content" ObjectID="_1797604906" r:id="rId9">
+            <o:FieldCodes>\s</o:FieldCodes>
+          </o:OLEObject>
+        </w:object>
+      </w:r>
+    </w:p>
     <w:p/>
     <w:sectPr>
       <w:pgSz w:w="12240" w:h="15840"/>

</xml_diff>

<commit_message>
Ajout de commentaire dans CodePulse/CodePulse.API/Program.cs
</commit_message>
<xml_diff>
--- a/UdeMy - ANGULAR and ASP.NET Core REST API - Real World Application.docx
+++ b/UdeMy - ANGULAR and ASP.NET Core REST API - Real World Application.docx
@@ -13,29 +13,7 @@
         <w:rPr>
           <w:lang w:val="en-US"/>
         </w:rPr>
-        <w:t xml:space="preserve">Cours </w:t>
-      </w:r>
-      <w:proofErr w:type="spellStart"/>
-      <w:proofErr w:type="gramStart"/>
-      <w:r>
-        <w:rPr>
-          <w:lang w:val="en-US"/>
-        </w:rPr>
-        <w:t>UdeMy</w:t>
-      </w:r>
-      <w:proofErr w:type="spellEnd"/>
-      <w:r>
-        <w:rPr>
-          <w:lang w:val="en-US"/>
-        </w:rPr>
-        <w:t> :</w:t>
-      </w:r>
-      <w:proofErr w:type="gramEnd"/>
-      <w:r>
-        <w:rPr>
-          <w:lang w:val="en-US"/>
-        </w:rPr>
-        <w:t xml:space="preserve"> ANGULAR and ASP.NET Core REST API - Real World Application</w:t>
+        <w:t>Cours UdeMy : ANGULAR and ASP.NET Core REST API - Real World Application</w:t>
       </w:r>
     </w:p>
     <w:p>
@@ -204,28 +182,18 @@
           <w:ilvl w:val="0"/>
           <w:numId w:val="1"/>
         </w:numPr>
-      </w:pPr>
-      <w:r>
-        <w:t>Créer l</w:t>
-      </w:r>
-      <w:r>
-        <w:t xml:space="preserve">e dossier parent : </w:t>
-      </w:r>
-      <w:proofErr w:type="spellStart"/>
-      <w:r>
-        <w:t>mkdir</w:t>
-      </w:r>
-      <w:proofErr w:type="spellEnd"/>
-      <w:r>
-        <w:t xml:space="preserve"> </w:t>
-      </w:r>
-      <w:proofErr w:type="spellStart"/>
-      <w:r>
-        <w:t>CodePulse</w:t>
-      </w:r>
-      <w:proofErr w:type="spellEnd"/>
-      <w:r>
-        <w:t xml:space="preserve"> </w:t>
+        <w:rPr>
+          <w:rFonts w:ascii="Courier New" w:hAnsi="Courier New" w:cs="Courier New"/>
+        </w:rPr>
+      </w:pPr>
+      <w:r>
+        <w:t xml:space="preserve">Créer le dossier parent : </w:t>
+      </w:r>
+      <w:r>
+        <w:rPr>
+          <w:rFonts w:ascii="Courier New" w:hAnsi="Courier New" w:cs="Courier New"/>
+        </w:rPr>
+        <w:t xml:space="preserve">mkdir CodePulse </w:t>
       </w:r>
     </w:p>
     <w:p>
@@ -235,20 +203,16 @@
           <w:ilvl w:val="0"/>
           <w:numId w:val="1"/>
         </w:numPr>
-      </w:pPr>
-      <w:proofErr w:type="gramStart"/>
-      <w:r>
-        <w:t>cd</w:t>
-      </w:r>
-      <w:proofErr w:type="gramEnd"/>
-      <w:r>
-        <w:t xml:space="preserve"> </w:t>
-      </w:r>
-      <w:proofErr w:type="spellStart"/>
-      <w:r>
-        <w:t>CodePulse</w:t>
-      </w:r>
-      <w:proofErr w:type="spellEnd"/>
+        <w:rPr>
+          <w:rFonts w:ascii="Courier New" w:hAnsi="Courier New" w:cs="Courier New"/>
+        </w:rPr>
+      </w:pPr>
+      <w:r>
+        <w:rPr>
+          <w:rFonts w:ascii="Courier New" w:hAnsi="Courier New" w:cs="Courier New"/>
+        </w:rPr>
+        <w:t>cd CodePulse</w:t>
+      </w:r>
     </w:p>
     <w:p>
       <w:pPr>
@@ -257,42 +221,24 @@
           <w:ilvl w:val="0"/>
           <w:numId w:val="1"/>
         </w:numPr>
-      </w:pPr>
-      <w:r>
-        <w:t>Créez la solution :</w:t>
-      </w:r>
-      <w:r>
-        <w:t xml:space="preserve"> </w:t>
-      </w:r>
-      <w:proofErr w:type="spellStart"/>
-      <w:r>
-        <w:t>dotnet</w:t>
-      </w:r>
-      <w:proofErr w:type="spellEnd"/>
-      <w:r>
-        <w:t xml:space="preserve"> new </w:t>
-      </w:r>
-      <w:proofErr w:type="spellStart"/>
-      <w:r>
-        <w:t>sln</w:t>
-      </w:r>
-      <w:proofErr w:type="spellEnd"/>
-      <w:r>
-        <w:t xml:space="preserve"> --</w:t>
-      </w:r>
-      <w:proofErr w:type="spellStart"/>
-      <w:r>
-        <w:t>name</w:t>
-      </w:r>
-      <w:proofErr w:type="spellEnd"/>
-      <w:r>
-        <w:t xml:space="preserve"> </w:t>
-      </w:r>
-      <w:proofErr w:type="spellStart"/>
-      <w:r>
-        <w:t>CodePulse</w:t>
-      </w:r>
-      <w:proofErr w:type="spellEnd"/>
+        <w:rPr>
+          <w:rFonts w:ascii="Courier New" w:hAnsi="Courier New" w:cs="Courier New"/>
+        </w:rPr>
+      </w:pPr>
+      <w:r>
+        <w:rPr>
+          <w:rFonts w:ascii="Courier New" w:hAnsi="Courier New" w:cs="Courier New"/>
+        </w:rPr>
+        <w:t xml:space="preserve">Créez la solution : </w:t>
+      </w:r>
+      <w:r>
+        <w:rPr>
+          <w:rFonts w:ascii="Courier New" w:hAnsi="Courier New" w:cs="Courier New"/>
+          <w:b/>
+          <w:bCs/>
+        </w:rPr>
+        <w:t>dotnet new sln --name CodePulse</w:t>
+      </w:r>
     </w:p>
     <w:p>
       <w:pPr>
@@ -301,8 +247,14 @@
           <w:ilvl w:val="0"/>
           <w:numId w:val="1"/>
         </w:numPr>
-      </w:pPr>
-      <w:r>
+        <w:rPr>
+          <w:rFonts w:ascii="Courier New" w:hAnsi="Courier New" w:cs="Courier New"/>
+        </w:rPr>
+      </w:pPr>
+      <w:r>
+        <w:rPr>
+          <w:rFonts w:ascii="Courier New" w:hAnsi="Courier New" w:cs="Courier New"/>
+        </w:rPr>
         <w:t>Créez le sous-dossier et le projet Web API :</w:t>
       </w:r>
     </w:p>
@@ -313,22 +265,16 @@
           <w:ilvl w:val="0"/>
           <w:numId w:val="1"/>
         </w:numPr>
-      </w:pPr>
-      <w:proofErr w:type="spellStart"/>
-      <w:proofErr w:type="gramStart"/>
-      <w:r>
-        <w:t>mkdir</w:t>
-      </w:r>
-      <w:proofErr w:type="spellEnd"/>
-      <w:proofErr w:type="gramEnd"/>
-      <w:r>
-        <w:t xml:space="preserve"> </w:t>
-      </w:r>
-      <w:proofErr w:type="spellStart"/>
-      <w:r>
-        <w:t>CodePulse.API</w:t>
-      </w:r>
-      <w:proofErr w:type="spellEnd"/>
+        <w:rPr>
+          <w:rFonts w:ascii="Courier New" w:hAnsi="Courier New" w:cs="Courier New"/>
+        </w:rPr>
+      </w:pPr>
+      <w:r>
+        <w:rPr>
+          <w:rFonts w:ascii="Courier New" w:hAnsi="Courier New" w:cs="Courier New"/>
+        </w:rPr>
+        <w:t>mkdir CodePulse.API</w:t>
+      </w:r>
     </w:p>
     <w:p>
       <w:pPr>
@@ -337,20 +283,16 @@
           <w:ilvl w:val="0"/>
           <w:numId w:val="1"/>
         </w:numPr>
-      </w:pPr>
-      <w:proofErr w:type="gramStart"/>
-      <w:r>
-        <w:t>cd</w:t>
-      </w:r>
-      <w:proofErr w:type="gramEnd"/>
-      <w:r>
-        <w:t xml:space="preserve"> </w:t>
-      </w:r>
-      <w:proofErr w:type="spellStart"/>
-      <w:r>
-        <w:t>CodePulse.API</w:t>
-      </w:r>
-      <w:proofErr w:type="spellEnd"/>
+        <w:rPr>
+          <w:rFonts w:ascii="Courier New" w:hAnsi="Courier New" w:cs="Courier New"/>
+        </w:rPr>
+      </w:pPr>
+      <w:r>
+        <w:rPr>
+          <w:rFonts w:ascii="Courier New" w:hAnsi="Courier New" w:cs="Courier New"/>
+        </w:rPr>
+        <w:t>cd CodePulse.API</w:t>
+      </w:r>
     </w:p>
     <w:p>
       <w:pPr>
@@ -359,22 +301,20 @@
           <w:ilvl w:val="0"/>
           <w:numId w:val="1"/>
         </w:numPr>
-      </w:pPr>
-      <w:proofErr w:type="spellStart"/>
-      <w:proofErr w:type="gramStart"/>
-      <w:r>
-        <w:t>dotnet</w:t>
-      </w:r>
-      <w:proofErr w:type="spellEnd"/>
-      <w:proofErr w:type="gramEnd"/>
-      <w:r>
-        <w:t xml:space="preserve"> new </w:t>
-      </w:r>
-      <w:proofErr w:type="spellStart"/>
-      <w:r>
-        <w:t>webapi</w:t>
-      </w:r>
-      <w:proofErr w:type="spellEnd"/>
+        <w:rPr>
+          <w:rFonts w:ascii="Courier New" w:hAnsi="Courier New" w:cs="Courier New"/>
+          <w:b/>
+          <w:bCs/>
+        </w:rPr>
+      </w:pPr>
+      <w:r>
+        <w:rPr>
+          <w:rFonts w:ascii="Courier New" w:hAnsi="Courier New" w:cs="Courier New"/>
+          <w:b/>
+          <w:bCs/>
+        </w:rPr>
+        <w:t>dotnet new webapi</w:t>
+      </w:r>
     </w:p>
     <w:p>
       <w:pPr>
@@ -383,14 +323,15 @@
           <w:ilvl w:val="0"/>
           <w:numId w:val="1"/>
         </w:numPr>
-      </w:pPr>
-      <w:proofErr w:type="gramStart"/>
-      <w:r>
-        <w:t>cd</w:t>
-      </w:r>
-      <w:proofErr w:type="gramEnd"/>
-      <w:r>
-        <w:t xml:space="preserve"> ..</w:t>
+        <w:rPr>
+          <w:rFonts w:ascii="Courier New" w:hAnsi="Courier New" w:cs="Courier New"/>
+        </w:rPr>
+      </w:pPr>
+      <w:r>
+        <w:rPr>
+          <w:rFonts w:ascii="Courier New" w:hAnsi="Courier New" w:cs="Courier New"/>
+        </w:rPr>
+        <w:t>cd ..</w:t>
       </w:r>
     </w:p>
     <w:p>
@@ -400,9 +341,29 @@
           <w:ilvl w:val="0"/>
           <w:numId w:val="1"/>
         </w:numPr>
-      </w:pPr>
-      <w:r>
+        <w:rPr>
+          <w:rFonts w:ascii="Courier New" w:hAnsi="Courier New" w:cs="Courier New"/>
+        </w:rPr>
+      </w:pPr>
+      <w:r>
+        <w:rPr>
+          <w:rFonts w:ascii="Courier New" w:hAnsi="Courier New" w:cs="Courier New"/>
+        </w:rPr>
         <w:t>Ajoutez le projet API à la solution :</w:t>
+      </w:r>
+    </w:p>
+    <w:p>
+      <w:pPr>
+        <w:ind w:left="360"/>
+        <w:rPr>
+          <w:rFonts w:ascii="Courier New" w:hAnsi="Courier New" w:cs="Courier New"/>
+        </w:rPr>
+      </w:pPr>
+      <w:r>
+        <w:rPr>
+          <w:rFonts w:ascii="Courier New" w:hAnsi="Courier New" w:cs="Courier New"/>
+        </w:rPr>
+        <w:t>dotnet sln CodePulse.sln add CodePulse.API/CodePulse.API.csproj</w:t>
       </w:r>
     </w:p>
     <w:p>
@@ -413,45 +374,24 @@
           <w:numId w:val="1"/>
         </w:numPr>
       </w:pPr>
-      <w:proofErr w:type="spellStart"/>
-      <w:proofErr w:type="gramStart"/>
-      <w:r>
-        <w:t>dotnet</w:t>
-      </w:r>
-      <w:proofErr w:type="spellEnd"/>
-      <w:proofErr w:type="gramEnd"/>
-      <w:r>
-        <w:t xml:space="preserve"> </w:t>
-      </w:r>
-      <w:proofErr w:type="spellStart"/>
-      <w:r>
-        <w:t>sln</w:t>
-      </w:r>
-      <w:proofErr w:type="spellEnd"/>
-      <w:r>
-        <w:t xml:space="preserve"> CodePulse.sln </w:t>
-      </w:r>
-      <w:proofErr w:type="spellStart"/>
-      <w:r>
-        <w:t>add</w:t>
-      </w:r>
-      <w:proofErr w:type="spellEnd"/>
-      <w:r>
-        <w:t xml:space="preserve"> </w:t>
-      </w:r>
-      <w:proofErr w:type="spellStart"/>
-      <w:r>
-        <w:t>CodePulse.API</w:t>
-      </w:r>
-      <w:proofErr w:type="spellEnd"/>
-      <w:r>
-        <w:t>/</w:t>
-      </w:r>
-      <w:proofErr w:type="spellStart"/>
-      <w:r>
-        <w:t>CodePulse.API.csproj</w:t>
-      </w:r>
-      <w:proofErr w:type="spellEnd"/>
+      <w:r>
+        <w:t>Créer l’application Angular </w:t>
+      </w:r>
+      <w:r>
+        <w:t>(</w:t>
+      </w:r>
+      <w:r>
+        <w:rPr>
+          <w:highlight w:val="yellow"/>
+        </w:rPr>
+        <w:t>NOTE le Prof utilise la v16.0.2 dans le cours</w:t>
+      </w:r>
+      <w:r>
+        <w:t>)</w:t>
+      </w:r>
+      <w:r>
+        <w:t xml:space="preserve">: </w:t>
+      </w:r>
     </w:p>
     <w:p>
       <w:pPr>
@@ -461,71 +401,36 @@
           <w:numId w:val="1"/>
         </w:numPr>
         <w:rPr>
+          <w:lang w:val="en-US"/>
+        </w:rPr>
+      </w:pPr>
+      <w:r>
+        <w:rPr>
+          <w:rFonts w:ascii="Courier New" w:hAnsi="Courier New" w:cs="Courier New"/>
+          <w:lang w:val="en-US"/>
+        </w:rPr>
+        <w:t xml:space="preserve">ng new CodePulse.UI --routing --style css </w:t>
+      </w:r>
+    </w:p>
+    <w:p>
+      <w:pPr>
+        <w:pStyle w:val="Paragraphedeliste"/>
+        <w:numPr>
+          <w:ilvl w:val="0"/>
+          <w:numId w:val="1"/>
+        </w:numPr>
+        <w:rPr>
           <w:rStyle w:val="token"/>
-        </w:rPr>
-      </w:pPr>
-      <w:r>
-        <w:t xml:space="preserve">Créer l’application </w:t>
-      </w:r>
-      <w:proofErr w:type="spellStart"/>
-      <w:r>
-        <w:t>Angular</w:t>
-      </w:r>
-      <w:proofErr w:type="spellEnd"/>
-      <w:r>
-        <w:t xml:space="preserve"> : </w:t>
-      </w:r>
-      <w:proofErr w:type="spellStart"/>
-      <w:r>
-        <w:t>ng</w:t>
-      </w:r>
-      <w:proofErr w:type="spellEnd"/>
-      <w:r>
-        <w:t xml:space="preserve"> new </w:t>
-      </w:r>
-      <w:proofErr w:type="spellStart"/>
-      <w:r>
-        <w:t>CodePulse.UI</w:t>
-      </w:r>
-      <w:proofErr w:type="spellEnd"/>
-      <w:r>
-        <w:t xml:space="preserve"> --</w:t>
-      </w:r>
-      <w:proofErr w:type="spellStart"/>
-      <w:r>
-        <w:t>routing</w:t>
-      </w:r>
-      <w:proofErr w:type="spellEnd"/>
-      <w:r>
-        <w:t xml:space="preserve"> --style </w:t>
-      </w:r>
-      <w:proofErr w:type="spellStart"/>
-      <w:r>
-        <w:t>css</w:t>
-      </w:r>
-      <w:proofErr w:type="spellEnd"/>
-      <w:r>
-        <w:t xml:space="preserve"> </w:t>
-      </w:r>
-      <w:r>
-        <w:rPr>
-          <w:rStyle w:val="token"/>
-          <w:color w:val="D19A66"/>
-        </w:rPr>
-        <w:t>cd</w:t>
-      </w:r>
-      <w:proofErr w:type="gramStart"/>
-      <w:r>
-        <w:t xml:space="preserve"> </w:t>
-      </w:r>
-      <w:r>
-        <w:rPr>
-          <w:rStyle w:val="token"/>
-          <w:color w:val="ABB2BF"/>
-        </w:rPr>
-        <w:t>..</w:t>
-      </w:r>
-      <w:proofErr w:type="gramEnd"/>
+          <w:lang w:val="en-US"/>
+        </w:rPr>
+      </w:pPr>
+      <w:r>
+        <w:rPr>
+          <w:rFonts w:ascii="Courier New" w:hAnsi="Courier New" w:cs="Courier New"/>
+          <w:lang w:val="en-US"/>
+        </w:rPr>
+        <w:t>cd ..</w:t>
+      </w:r>
     </w:p>
     <w:p>
       <w:pPr>
@@ -641,7 +546,6 @@
           <w14:ligatures w14:val="none"/>
         </w:rPr>
       </w:pPr>
-      <w:proofErr w:type="spellStart"/>
       <w:r>
         <w:rPr>
           <w:rFonts w:ascii="Fira Code" w:eastAsia="Times New Roman" w:hAnsi="Fira Code" w:cs="Fira Code"/>
@@ -653,21 +557,7 @@
           <w:lang w:eastAsia="fr-CA"/>
           <w14:ligatures w14:val="none"/>
         </w:rPr>
-        <w:t>CodePulse</w:t>
-      </w:r>
-      <w:proofErr w:type="spellEnd"/>
-      <w:r>
-        <w:rPr>
-          <w:rFonts w:ascii="Fira Code" w:eastAsia="Times New Roman" w:hAnsi="Fira Code" w:cs="Fira Code"/>
-          <w:color w:val="ABB2BF"/>
-          <w:kern w:val="0"/>
-          <w:sz w:val="20"/>
-          <w:szCs w:val="20"/>
-          <w:shd w:val="clear" w:color="auto" w:fill="282C34"/>
-          <w:lang w:eastAsia="fr-CA"/>
-          <w14:ligatures w14:val="none"/>
-        </w:rPr>
-        <w:t>/</w:t>
+        <w:t>CodePulse/</w:t>
       </w:r>
     </w:p>
     <w:p>
@@ -771,35 +661,7 @@
           <w:lang w:eastAsia="fr-CA"/>
           <w14:ligatures w14:val="none"/>
         </w:rPr>
-        <w:t xml:space="preserve">├── </w:t>
-      </w:r>
-      <w:proofErr w:type="spellStart"/>
-      <w:r>
-        <w:rPr>
-          <w:rFonts w:ascii="Fira Code" w:eastAsia="Times New Roman" w:hAnsi="Fira Code" w:cs="Fira Code"/>
-          <w:color w:val="ABB2BF"/>
-          <w:kern w:val="0"/>
-          <w:sz w:val="20"/>
-          <w:szCs w:val="20"/>
-          <w:shd w:val="clear" w:color="auto" w:fill="282C34"/>
-          <w:lang w:eastAsia="fr-CA"/>
-          <w14:ligatures w14:val="none"/>
-        </w:rPr>
-        <w:t>CodePulse.API</w:t>
-      </w:r>
-      <w:proofErr w:type="spellEnd"/>
-      <w:r>
-        <w:rPr>
-          <w:rFonts w:ascii="Fira Code" w:eastAsia="Times New Roman" w:hAnsi="Fira Code" w:cs="Fira Code"/>
-          <w:color w:val="ABB2BF"/>
-          <w:kern w:val="0"/>
-          <w:sz w:val="20"/>
-          <w:szCs w:val="20"/>
-          <w:shd w:val="clear" w:color="auto" w:fill="282C34"/>
-          <w:lang w:eastAsia="fr-CA"/>
-          <w14:ligatures w14:val="none"/>
-        </w:rPr>
-        <w:t>/</w:t>
+        <w:t>├── CodePulse.API/</w:t>
       </w:r>
     </w:p>
     <w:p>
@@ -851,23 +713,8 @@
           <w:lang w:eastAsia="fr-CA"/>
           <w14:ligatures w14:val="none"/>
         </w:rPr>
-        <w:t xml:space="preserve">│   └── </w:t>
-      </w:r>
-      <w:proofErr w:type="spellStart"/>
-      <w:r>
-        <w:rPr>
-          <w:rFonts w:ascii="Fira Code" w:eastAsia="Times New Roman" w:hAnsi="Fira Code" w:cs="Fira Code"/>
-          <w:color w:val="ABB2BF"/>
-          <w:kern w:val="0"/>
-          <w:sz w:val="20"/>
-          <w:szCs w:val="20"/>
-          <w:shd w:val="clear" w:color="auto" w:fill="282C34"/>
-          <w:lang w:eastAsia="fr-CA"/>
-          <w14:ligatures w14:val="none"/>
-        </w:rPr>
-        <w:t>CodePulse.API.csproj</w:t>
-      </w:r>
-      <w:proofErr w:type="spellEnd"/>
+        <w:t>│   └── CodePulse.API.csproj</w:t>
+      </w:r>
     </w:p>
     <w:p>
       <w:pPr>
@@ -970,35 +817,7 @@
           <w:lang w:eastAsia="fr-CA"/>
           <w14:ligatures w14:val="none"/>
         </w:rPr>
-        <w:t xml:space="preserve">└── </w:t>
-      </w:r>
-      <w:proofErr w:type="spellStart"/>
-      <w:r>
-        <w:rPr>
-          <w:rFonts w:ascii="Fira Code" w:eastAsia="Times New Roman" w:hAnsi="Fira Code" w:cs="Fira Code"/>
-          <w:color w:val="ABB2BF"/>
-          <w:kern w:val="0"/>
-          <w:sz w:val="20"/>
-          <w:szCs w:val="20"/>
-          <w:shd w:val="clear" w:color="auto" w:fill="282C34"/>
-          <w:lang w:eastAsia="fr-CA"/>
-          <w14:ligatures w14:val="none"/>
-        </w:rPr>
-        <w:t>CodePulse.UI</w:t>
-      </w:r>
-      <w:proofErr w:type="spellEnd"/>
-      <w:r>
-        <w:rPr>
-          <w:rFonts w:ascii="Fira Code" w:eastAsia="Times New Roman" w:hAnsi="Fira Code" w:cs="Fira Code"/>
-          <w:color w:val="ABB2BF"/>
-          <w:kern w:val="0"/>
-          <w:sz w:val="20"/>
-          <w:szCs w:val="20"/>
-          <w:shd w:val="clear" w:color="auto" w:fill="282C34"/>
-          <w:lang w:eastAsia="fr-CA"/>
-          <w14:ligatures w14:val="none"/>
-        </w:rPr>
-        <w:t>/</w:t>
+        <w:t>└── CodePulse.UI/</w:t>
       </w:r>
     </w:p>
     <w:p>
@@ -1049,35 +868,7 @@
           <w:lang w:eastAsia="fr-CA"/>
           <w14:ligatures w14:val="none"/>
         </w:rPr>
-        <w:t xml:space="preserve">    └── [fichiers du projet </w:t>
-      </w:r>
-      <w:proofErr w:type="spellStart"/>
-      <w:r>
-        <w:rPr>
-          <w:rFonts w:ascii="Fira Code" w:eastAsia="Times New Roman" w:hAnsi="Fira Code" w:cs="Fira Code"/>
-          <w:color w:val="ABB2BF"/>
-          <w:kern w:val="0"/>
-          <w:sz w:val="20"/>
-          <w:szCs w:val="20"/>
-          <w:shd w:val="clear" w:color="auto" w:fill="282C34"/>
-          <w:lang w:eastAsia="fr-CA"/>
-          <w14:ligatures w14:val="none"/>
-        </w:rPr>
-        <w:t>Angular</w:t>
-      </w:r>
-      <w:proofErr w:type="spellEnd"/>
-      <w:r>
-        <w:rPr>
-          <w:rFonts w:ascii="Fira Code" w:eastAsia="Times New Roman" w:hAnsi="Fira Code" w:cs="Fira Code"/>
-          <w:color w:val="ABB2BF"/>
-          <w:kern w:val="0"/>
-          <w:sz w:val="20"/>
-          <w:szCs w:val="20"/>
-          <w:shd w:val="clear" w:color="auto" w:fill="282C34"/>
-          <w:lang w:eastAsia="fr-CA"/>
-          <w14:ligatures w14:val="none"/>
-        </w:rPr>
-        <w:t>]</w:t>
+        <w:t xml:space="preserve">    └── [fichiers du projet Angular]</w:t>
       </w:r>
     </w:p>
     <w:p/>
@@ -1113,74 +904,18 @@
           <w:szCs w:val="23"/>
           <w:shd w:val="clear" w:color="auto" w:fill="F0EEE6"/>
         </w:rPr>
-        <w:t>(</w:t>
-      </w:r>
-      <w:proofErr w:type="gramStart"/>
-      <w:r>
-        <w:rPr>
-          <w:rFonts w:ascii="Segoe UI" w:hAnsi="Segoe UI" w:cs="Segoe UI"/>
-          <w:color w:val="3D3929"/>
-          <w:spacing w:val="-6"/>
-          <w:sz w:val="23"/>
-          <w:szCs w:val="23"/>
-          <w:shd w:val="clear" w:color="auto" w:fill="F0EEE6"/>
-        </w:rPr>
-        <w:t>y</w:t>
-      </w:r>
-      <w:proofErr w:type="gramEnd"/>
-      <w:r>
-        <w:rPr>
-          <w:rFonts w:ascii="Segoe UI" w:hAnsi="Segoe UI" w:cs="Segoe UI"/>
-          <w:color w:val="3D3929"/>
-          <w:spacing w:val="-6"/>
-          <w:sz w:val="23"/>
-          <w:szCs w:val="23"/>
-          <w:shd w:val="clear" w:color="auto" w:fill="F0EEE6"/>
-        </w:rPr>
-        <w:t>/N)</w:t>
-      </w:r>
-    </w:p>
-    <w:p>
-      <w:r>
-        <w:t xml:space="preserve">Pour </w:t>
-      </w:r>
-      <w:proofErr w:type="spellStart"/>
-      <w:r>
-        <w:t>Angular</w:t>
-      </w:r>
-      <w:proofErr w:type="spellEnd"/>
-      <w:r>
-        <w:t xml:space="preserve">, je vous conseille de répondre "y" (oui) à cette question. </w:t>
+        <w:t>(y/N)</w:t>
+      </w:r>
+    </w:p>
+    <w:p>
+      <w:r>
+        <w:t xml:space="preserve">Pour Angular, je vous conseille de répondre "y" (oui) à cette question. </w:t>
       </w:r>
     </w:p>
     <w:p/>
     <w:p>
       <w:r>
-        <w:t>Le Server-</w:t>
-      </w:r>
-      <w:proofErr w:type="spellStart"/>
-      <w:r>
-        <w:t>Side</w:t>
-      </w:r>
-      <w:proofErr w:type="spellEnd"/>
-      <w:r>
-        <w:t xml:space="preserve"> Rendering (SSR) et </w:t>
-      </w:r>
-      <w:proofErr w:type="spellStart"/>
-      <w:r>
-        <w:t>Static</w:t>
-      </w:r>
-      <w:proofErr w:type="spellEnd"/>
-      <w:r>
-        <w:t xml:space="preserve"> Site </w:t>
-      </w:r>
-      <w:proofErr w:type="spellStart"/>
-      <w:r>
-        <w:t>Generation</w:t>
-      </w:r>
-      <w:proofErr w:type="spellEnd"/>
-      <w:r>
-        <w:t xml:space="preserve"> (SSG) offrent plusieurs avantages :</w:t>
+        <w:t>Le Server-Side Rendering (SSR) et Static Site Generation (SSG) offrent plusieurs avantages :</w:t>
       </w:r>
     </w:p>
     <w:p>
@@ -1190,6 +925,7 @@
     </w:p>
     <w:p>
       <w:r>
+        <w:lastRenderedPageBreak/>
         <w:t>- Meilleur référencement (SEO)</w:t>
       </w:r>
     </w:p>
@@ -1200,51 +936,84 @@
     </w:p>
     <w:p>
       <w:r>
+        <w:t>- Performance améliorée sur les appareils mobiles</w:t>
+      </w:r>
+    </w:p>
+    <w:p/>
+    <w:p>
+      <w:r>
+        <w:t>Ces fonctionnalités font partie d'Angular Universal et sont particulièrement utiles si :</w:t>
+      </w:r>
+    </w:p>
+    <w:p>
+      <w:r>
+        <w:t>- Votre site doit être bien référencé</w:t>
+      </w:r>
+    </w:p>
+    <w:p>
+      <w:r>
+        <w:t>- Vous visez une performance optimale</w:t>
+      </w:r>
+    </w:p>
+    <w:p>
+      <w:r>
+        <w:t>- Vous avez du contenu dynamique qui doit être pré-rendu</w:t>
+      </w:r>
+    </w:p>
+    <w:p/>
+    <w:p>
+      <w:r>
+        <w:t>Donc pour ce projet, tapez "y" et appuyez sur Entrée.</w:t>
+      </w:r>
+    </w:p>
+    <w:p>
+      <w:r>
+        <w:br w:type="page"/>
+      </w:r>
+    </w:p>
+    <w:p>
+      <w:r>
         <w:lastRenderedPageBreak/>
-        <w:t>- Performance améliorée sur les appareils mobiles</w:t>
-      </w:r>
-    </w:p>
-    <w:p/>
-    <w:p>
-      <w:r>
-        <w:t>Ces fonctionnalités font partie d'</w:t>
-      </w:r>
-      <w:proofErr w:type="spellStart"/>
-      <w:r>
-        <w:t>Angular</w:t>
-      </w:r>
-      <w:proofErr w:type="spellEnd"/>
-      <w:r>
-        <w:t xml:space="preserve"> Universal et sont particulièrement utiles si :</w:t>
-      </w:r>
-    </w:p>
-    <w:p>
-      <w:r>
-        <w:t>- Votre site doit être bien référencé</w:t>
-      </w:r>
-    </w:p>
-    <w:p>
-      <w:r>
-        <w:t>- Vous visez une performance optimale</w:t>
-      </w:r>
-    </w:p>
-    <w:p>
-      <w:r>
-        <w:t>- Vous avez du contenu dynamique qui doit être pré-rendu</w:t>
-      </w:r>
-    </w:p>
-    <w:p/>
-    <w:p>
-      <w:r>
-        <w:t xml:space="preserve">Donc pour ce projet, </w:t>
-      </w:r>
-      <w:proofErr w:type="gramStart"/>
-      <w:r>
-        <w:t>tapez "y"</w:t>
-      </w:r>
-      <w:proofErr w:type="gramEnd"/>
-      <w:r>
-        <w:t xml:space="preserve"> et appuyez sur Entrée.</w:t>
+        <w:t>CodePulse Blog</w:t>
+      </w:r>
+    </w:p>
+    <w:p>
+      <w:r>
+        <w:drawing>
+          <wp:inline distT="0" distB="0" distL="0" distR="0" wp14:anchorId="6F905B5E" wp14:editId="432C3E82">
+            <wp:extent cx="5486400" cy="3275965"/>
+            <wp:effectExtent l="0" t="0" r="0" b="635"/>
+            <wp:docPr id="107260230" name="Image 1"/>
+            <wp:cNvGraphicFramePr>
+              <a:graphicFrameLocks xmlns:a="http://schemas.openxmlformats.org/drawingml/2006/main" noChangeAspect="1"/>
+            </wp:cNvGraphicFramePr>
+            <a:graphic xmlns:a="http://schemas.openxmlformats.org/drawingml/2006/main">
+              <a:graphicData uri="http://schemas.openxmlformats.org/drawingml/2006/picture">
+                <pic:pic xmlns:pic="http://schemas.openxmlformats.org/drawingml/2006/picture">
+                  <pic:nvPicPr>
+                    <pic:cNvPr id="107260230" name=""/>
+                    <pic:cNvPicPr/>
+                  </pic:nvPicPr>
+                  <pic:blipFill>
+                    <a:blip r:embed="rId9"/>
+                    <a:stretch>
+                      <a:fillRect/>
+                    </a:stretch>
+                  </pic:blipFill>
+                  <pic:spPr>
+                    <a:xfrm>
+                      <a:off x="0" y="0"/>
+                      <a:ext cx="5486400" cy="3275965"/>
+                    </a:xfrm>
+                    <a:prstGeom prst="rect">
+                      <a:avLst/>
+                    </a:prstGeom>
+                  </pic:spPr>
+                </pic:pic>
+              </a:graphicData>
+            </a:graphic>
+          </wp:inline>
+        </w:drawing>
       </w:r>
     </w:p>
     <w:sectPr>

</xml_diff>

<commit_message>
modif dans doc word
</commit_message>
<xml_diff>
--- a/UdeMy - ANGULAR and ASP.NET Core REST API - Real World Application.docx
+++ b/UdeMy - ANGULAR and ASP.NET Core REST API - Real World Application.docx
@@ -13,7 +13,29 @@
         <w:rPr>
           <w:lang w:val="en-US"/>
         </w:rPr>
-        <w:t>Cours UdeMy : ANGULAR and ASP.NET Core REST API - Real World Application</w:t>
+        <w:t xml:space="preserve">Cours </w:t>
+      </w:r>
+      <w:proofErr w:type="spellStart"/>
+      <w:proofErr w:type="gramStart"/>
+      <w:r>
+        <w:rPr>
+          <w:lang w:val="en-US"/>
+        </w:rPr>
+        <w:t>UdeMy</w:t>
+      </w:r>
+      <w:proofErr w:type="spellEnd"/>
+      <w:r>
+        <w:rPr>
+          <w:lang w:val="en-US"/>
+        </w:rPr>
+        <w:t> :</w:t>
+      </w:r>
+      <w:proofErr w:type="gramEnd"/>
+      <w:r>
+        <w:rPr>
+          <w:lang w:val="en-US"/>
+        </w:rPr>
+        <w:t xml:space="preserve"> ANGULAR and ASP.NET Core REST API - Real World Application</w:t>
       </w:r>
     </w:p>
     <w:p>
@@ -189,11 +211,33 @@
       <w:r>
         <w:t xml:space="preserve">Créer le dossier parent : </w:t>
       </w:r>
-      <w:r>
-        <w:rPr>
-          <w:rFonts w:ascii="Courier New" w:hAnsi="Courier New" w:cs="Courier New"/>
-        </w:rPr>
-        <w:t xml:space="preserve">mkdir CodePulse </w:t>
+      <w:proofErr w:type="spellStart"/>
+      <w:r>
+        <w:rPr>
+          <w:rFonts w:ascii="Courier New" w:hAnsi="Courier New" w:cs="Courier New"/>
+        </w:rPr>
+        <w:t>mkdir</w:t>
+      </w:r>
+      <w:proofErr w:type="spellEnd"/>
+      <w:r>
+        <w:rPr>
+          <w:rFonts w:ascii="Courier New" w:hAnsi="Courier New" w:cs="Courier New"/>
+        </w:rPr>
+        <w:t xml:space="preserve"> </w:t>
+      </w:r>
+      <w:proofErr w:type="spellStart"/>
+      <w:r>
+        <w:rPr>
+          <w:rFonts w:ascii="Courier New" w:hAnsi="Courier New" w:cs="Courier New"/>
+        </w:rPr>
+        <w:t>CodePulse</w:t>
+      </w:r>
+      <w:proofErr w:type="spellEnd"/>
+      <w:r>
+        <w:rPr>
+          <w:rFonts w:ascii="Courier New" w:hAnsi="Courier New" w:cs="Courier New"/>
+        </w:rPr>
+        <w:t xml:space="preserve"> </w:t>
       </w:r>
     </w:p>
     <w:p>
@@ -207,12 +251,28 @@
           <w:rFonts w:ascii="Courier New" w:hAnsi="Courier New" w:cs="Courier New"/>
         </w:rPr>
       </w:pPr>
-      <w:r>
-        <w:rPr>
-          <w:rFonts w:ascii="Courier New" w:hAnsi="Courier New" w:cs="Courier New"/>
-        </w:rPr>
-        <w:t>cd CodePulse</w:t>
-      </w:r>
+      <w:proofErr w:type="gramStart"/>
+      <w:r>
+        <w:rPr>
+          <w:rFonts w:ascii="Courier New" w:hAnsi="Courier New" w:cs="Courier New"/>
+        </w:rPr>
+        <w:t>cd</w:t>
+      </w:r>
+      <w:proofErr w:type="gramEnd"/>
+      <w:r>
+        <w:rPr>
+          <w:rFonts w:ascii="Courier New" w:hAnsi="Courier New" w:cs="Courier New"/>
+        </w:rPr>
+        <w:t xml:space="preserve"> </w:t>
+      </w:r>
+      <w:proofErr w:type="spellStart"/>
+      <w:r>
+        <w:rPr>
+          <w:rFonts w:ascii="Courier New" w:hAnsi="Courier New" w:cs="Courier New"/>
+        </w:rPr>
+        <w:t>CodePulse</w:t>
+      </w:r>
+      <w:proofErr w:type="spellEnd"/>
     </w:p>
     <w:p>
       <w:pPr>
@@ -231,14 +291,70 @@
         </w:rPr>
         <w:t xml:space="preserve">Créez la solution : </w:t>
       </w:r>
+      <w:proofErr w:type="spellStart"/>
       <w:r>
         <w:rPr>
           <w:rFonts w:ascii="Courier New" w:hAnsi="Courier New" w:cs="Courier New"/>
           <w:b/>
           <w:bCs/>
         </w:rPr>
-        <w:t>dotnet new sln --name CodePulse</w:t>
-      </w:r>
+        <w:t>dotnet</w:t>
+      </w:r>
+      <w:proofErr w:type="spellEnd"/>
+      <w:r>
+        <w:rPr>
+          <w:rFonts w:ascii="Courier New" w:hAnsi="Courier New" w:cs="Courier New"/>
+          <w:b/>
+          <w:bCs/>
+        </w:rPr>
+        <w:t xml:space="preserve"> new </w:t>
+      </w:r>
+      <w:proofErr w:type="spellStart"/>
+      <w:r>
+        <w:rPr>
+          <w:rFonts w:ascii="Courier New" w:hAnsi="Courier New" w:cs="Courier New"/>
+          <w:b/>
+          <w:bCs/>
+        </w:rPr>
+        <w:t>sln</w:t>
+      </w:r>
+      <w:proofErr w:type="spellEnd"/>
+      <w:r>
+        <w:rPr>
+          <w:rFonts w:ascii="Courier New" w:hAnsi="Courier New" w:cs="Courier New"/>
+          <w:b/>
+          <w:bCs/>
+        </w:rPr>
+        <w:t xml:space="preserve"> --</w:t>
+      </w:r>
+      <w:proofErr w:type="spellStart"/>
+      <w:r>
+        <w:rPr>
+          <w:rFonts w:ascii="Courier New" w:hAnsi="Courier New" w:cs="Courier New"/>
+          <w:b/>
+          <w:bCs/>
+        </w:rPr>
+        <w:t>name</w:t>
+      </w:r>
+      <w:proofErr w:type="spellEnd"/>
+      <w:r>
+        <w:rPr>
+          <w:rFonts w:ascii="Courier New" w:hAnsi="Courier New" w:cs="Courier New"/>
+          <w:b/>
+          <w:bCs/>
+        </w:rPr>
+        <w:t xml:space="preserve"> </w:t>
+      </w:r>
+      <w:proofErr w:type="spellStart"/>
+      <w:r>
+        <w:rPr>
+          <w:rFonts w:ascii="Courier New" w:hAnsi="Courier New" w:cs="Courier New"/>
+          <w:b/>
+          <w:bCs/>
+        </w:rPr>
+        <w:t>CodePulse</w:t>
+      </w:r>
+      <w:proofErr w:type="spellEnd"/>
     </w:p>
     <w:p>
       <w:pPr>
@@ -267,14 +383,36 @@
         </w:numPr>
         <w:rPr>
           <w:rFonts w:ascii="Courier New" w:hAnsi="Courier New" w:cs="Courier New"/>
-        </w:rPr>
-      </w:pPr>
-      <w:r>
-        <w:rPr>
-          <w:rFonts w:ascii="Courier New" w:hAnsi="Courier New" w:cs="Courier New"/>
-        </w:rPr>
-        <w:t>mkdir CodePulse.API</w:t>
-      </w:r>
+          <w:highlight w:val="yellow"/>
+        </w:rPr>
+      </w:pPr>
+      <w:proofErr w:type="spellStart"/>
+      <w:proofErr w:type="gramStart"/>
+      <w:r>
+        <w:rPr>
+          <w:rFonts w:ascii="Courier New" w:hAnsi="Courier New" w:cs="Courier New"/>
+          <w:highlight w:val="yellow"/>
+        </w:rPr>
+        <w:t>mkdir</w:t>
+      </w:r>
+      <w:proofErr w:type="spellEnd"/>
+      <w:proofErr w:type="gramEnd"/>
+      <w:r>
+        <w:rPr>
+          <w:rFonts w:ascii="Courier New" w:hAnsi="Courier New" w:cs="Courier New"/>
+          <w:highlight w:val="yellow"/>
+        </w:rPr>
+        <w:t xml:space="preserve"> </w:t>
+      </w:r>
+      <w:proofErr w:type="spellStart"/>
+      <w:r>
+        <w:rPr>
+          <w:rFonts w:ascii="Courier New" w:hAnsi="Courier New" w:cs="Courier New"/>
+          <w:highlight w:val="yellow"/>
+        </w:rPr>
+        <w:t>CodePulse.API</w:t>
+      </w:r>
+      <w:proofErr w:type="spellEnd"/>
     </w:p>
     <w:p>
       <w:pPr>
@@ -287,12 +425,28 @@
           <w:rFonts w:ascii="Courier New" w:hAnsi="Courier New" w:cs="Courier New"/>
         </w:rPr>
       </w:pPr>
-      <w:r>
-        <w:rPr>
-          <w:rFonts w:ascii="Courier New" w:hAnsi="Courier New" w:cs="Courier New"/>
-        </w:rPr>
-        <w:t>cd CodePulse.API</w:t>
-      </w:r>
+      <w:proofErr w:type="gramStart"/>
+      <w:r>
+        <w:rPr>
+          <w:rFonts w:ascii="Courier New" w:hAnsi="Courier New" w:cs="Courier New"/>
+        </w:rPr>
+        <w:t>cd</w:t>
+      </w:r>
+      <w:proofErr w:type="gramEnd"/>
+      <w:r>
+        <w:rPr>
+          <w:rFonts w:ascii="Courier New" w:hAnsi="Courier New" w:cs="Courier New"/>
+        </w:rPr>
+        <w:t xml:space="preserve"> </w:t>
+      </w:r>
+      <w:proofErr w:type="spellStart"/>
+      <w:r>
+        <w:rPr>
+          <w:rFonts w:ascii="Courier New" w:hAnsi="Courier New" w:cs="Courier New"/>
+        </w:rPr>
+        <w:t>CodePulse.API</w:t>
+      </w:r>
+      <w:proofErr w:type="spellEnd"/>
     </w:p>
     <w:p>
       <w:pPr>
@@ -307,14 +461,36 @@
           <w:bCs/>
         </w:rPr>
       </w:pPr>
+      <w:proofErr w:type="spellStart"/>
+      <w:proofErr w:type="gramStart"/>
       <w:r>
         <w:rPr>
           <w:rFonts w:ascii="Courier New" w:hAnsi="Courier New" w:cs="Courier New"/>
           <w:b/>
           <w:bCs/>
         </w:rPr>
-        <w:t>dotnet new webapi</w:t>
-      </w:r>
+        <w:t>dotnet</w:t>
+      </w:r>
+      <w:proofErr w:type="spellEnd"/>
+      <w:proofErr w:type="gramEnd"/>
+      <w:r>
+        <w:rPr>
+          <w:rFonts w:ascii="Courier New" w:hAnsi="Courier New" w:cs="Courier New"/>
+          <w:b/>
+          <w:bCs/>
+        </w:rPr>
+        <w:t xml:space="preserve"> new </w:t>
+      </w:r>
+      <w:proofErr w:type="spellStart"/>
+      <w:r>
+        <w:rPr>
+          <w:rFonts w:ascii="Courier New" w:hAnsi="Courier New" w:cs="Courier New"/>
+          <w:b/>
+          <w:bCs/>
+        </w:rPr>
+        <w:t>webapi</w:t>
+      </w:r>
+      <w:proofErr w:type="spellEnd"/>
     </w:p>
     <w:p>
       <w:pPr>
@@ -327,11 +503,19 @@
           <w:rFonts w:ascii="Courier New" w:hAnsi="Courier New" w:cs="Courier New"/>
         </w:rPr>
       </w:pPr>
-      <w:r>
-        <w:rPr>
-          <w:rFonts w:ascii="Courier New" w:hAnsi="Courier New" w:cs="Courier New"/>
-        </w:rPr>
-        <w:t>cd ..</w:t>
+      <w:proofErr w:type="gramStart"/>
+      <w:r>
+        <w:rPr>
+          <w:rFonts w:ascii="Courier New" w:hAnsi="Courier New" w:cs="Courier New"/>
+        </w:rPr>
+        <w:t>cd</w:t>
+      </w:r>
+      <w:proofErr w:type="gramEnd"/>
+      <w:r>
+        <w:rPr>
+          <w:rFonts w:ascii="Courier New" w:hAnsi="Courier New" w:cs="Courier New"/>
+        </w:rPr>
+        <w:t xml:space="preserve"> ..</w:t>
       </w:r>
     </w:p>
     <w:p>
@@ -357,14 +541,94 @@
         <w:ind w:left="360"/>
         <w:rPr>
           <w:rFonts w:ascii="Courier New" w:hAnsi="Courier New" w:cs="Courier New"/>
-        </w:rPr>
-      </w:pPr>
-      <w:r>
-        <w:rPr>
-          <w:rFonts w:ascii="Courier New" w:hAnsi="Courier New" w:cs="Courier New"/>
-        </w:rPr>
-        <w:t>dotnet sln CodePulse.sln add CodePulse.API/CodePulse.API.csproj</w:t>
-      </w:r>
+          <w:sz w:val="20"/>
+          <w:szCs w:val="20"/>
+        </w:rPr>
+      </w:pPr>
+      <w:proofErr w:type="spellStart"/>
+      <w:proofErr w:type="gramStart"/>
+      <w:r>
+        <w:rPr>
+          <w:rFonts w:ascii="Courier New" w:hAnsi="Courier New" w:cs="Courier New"/>
+          <w:sz w:val="20"/>
+          <w:szCs w:val="20"/>
+        </w:rPr>
+        <w:t>dotnet</w:t>
+      </w:r>
+      <w:proofErr w:type="spellEnd"/>
+      <w:proofErr w:type="gramEnd"/>
+      <w:r>
+        <w:rPr>
+          <w:rFonts w:ascii="Courier New" w:hAnsi="Courier New" w:cs="Courier New"/>
+          <w:sz w:val="20"/>
+          <w:szCs w:val="20"/>
+        </w:rPr>
+        <w:t xml:space="preserve"> </w:t>
+      </w:r>
+      <w:proofErr w:type="spellStart"/>
+      <w:r>
+        <w:rPr>
+          <w:rFonts w:ascii="Courier New" w:hAnsi="Courier New" w:cs="Courier New"/>
+          <w:sz w:val="20"/>
+          <w:szCs w:val="20"/>
+        </w:rPr>
+        <w:t>sln</w:t>
+      </w:r>
+      <w:proofErr w:type="spellEnd"/>
+      <w:r>
+        <w:rPr>
+          <w:rFonts w:ascii="Courier New" w:hAnsi="Courier New" w:cs="Courier New"/>
+          <w:sz w:val="20"/>
+          <w:szCs w:val="20"/>
+        </w:rPr>
+        <w:t xml:space="preserve"> CodePulse.sln </w:t>
+      </w:r>
+      <w:proofErr w:type="spellStart"/>
+      <w:r>
+        <w:rPr>
+          <w:rFonts w:ascii="Courier New" w:hAnsi="Courier New" w:cs="Courier New"/>
+          <w:sz w:val="20"/>
+          <w:szCs w:val="20"/>
+        </w:rPr>
+        <w:t>add</w:t>
+      </w:r>
+      <w:proofErr w:type="spellEnd"/>
+      <w:r>
+        <w:rPr>
+          <w:rFonts w:ascii="Courier New" w:hAnsi="Courier New" w:cs="Courier New"/>
+          <w:sz w:val="20"/>
+          <w:szCs w:val="20"/>
+        </w:rPr>
+        <w:t xml:space="preserve"> </w:t>
+      </w:r>
+      <w:proofErr w:type="spellStart"/>
+      <w:r>
+        <w:rPr>
+          <w:rFonts w:ascii="Courier New" w:hAnsi="Courier New" w:cs="Courier New"/>
+          <w:sz w:val="20"/>
+          <w:szCs w:val="20"/>
+        </w:rPr>
+        <w:t>CodePulse.API</w:t>
+      </w:r>
+      <w:proofErr w:type="spellEnd"/>
+      <w:r>
+        <w:rPr>
+          <w:rFonts w:ascii="Courier New" w:hAnsi="Courier New" w:cs="Courier New"/>
+          <w:sz w:val="20"/>
+          <w:szCs w:val="20"/>
+        </w:rPr>
+        <w:t>/</w:t>
+      </w:r>
+      <w:proofErr w:type="spellStart"/>
+      <w:r>
+        <w:rPr>
+          <w:rFonts w:ascii="Courier New" w:hAnsi="Courier New" w:cs="Courier New"/>
+          <w:sz w:val="20"/>
+          <w:szCs w:val="20"/>
+        </w:rPr>
+        <w:t>CodePulse.API.csproj</w:t>
+      </w:r>
+      <w:proofErr w:type="spellEnd"/>
     </w:p>
     <w:p>
       <w:pPr>
@@ -375,7 +639,15 @@
         </w:numPr>
       </w:pPr>
       <w:r>
-        <w:t>Créer l’application Angular </w:t>
+        <w:t xml:space="preserve">Créer l’application </w:t>
+      </w:r>
+      <w:proofErr w:type="spellStart"/>
+      <w:r>
+        <w:t>Angular</w:t>
+      </w:r>
+      <w:proofErr w:type="spellEnd"/>
+      <w:r>
+        <w:t> </w:t>
       </w:r>
       <w:r>
         <w:t>(</w:t>
@@ -401,15 +673,53 @@
           <w:numId w:val="1"/>
         </w:numPr>
         <w:rPr>
+          <w:highlight w:val="yellow"/>
           <w:lang w:val="en-US"/>
         </w:rPr>
       </w:pPr>
       <w:r>
         <w:rPr>
           <w:rFonts w:ascii="Courier New" w:hAnsi="Courier New" w:cs="Courier New"/>
+          <w:highlight w:val="yellow"/>
           <w:lang w:val="en-US"/>
         </w:rPr>
-        <w:t xml:space="preserve">ng new CodePulse.UI --routing --style css </w:t>
+        <w:t xml:space="preserve">ng new </w:t>
+      </w:r>
+      <w:proofErr w:type="spellStart"/>
+      <w:r>
+        <w:rPr>
+          <w:rFonts w:ascii="Courier New" w:hAnsi="Courier New" w:cs="Courier New"/>
+          <w:highlight w:val="yellow"/>
+          <w:lang w:val="en-US"/>
+        </w:rPr>
+        <w:t>CodePulse.UI</w:t>
+      </w:r>
+      <w:proofErr w:type="spellEnd"/>
+      <w:r>
+        <w:rPr>
+          <w:rFonts w:ascii="Courier New" w:hAnsi="Courier New" w:cs="Courier New"/>
+          <w:highlight w:val="yellow"/>
+          <w:lang w:val="en-US"/>
+        </w:rPr>
+        <w:t xml:space="preserve"> --routing --style </w:t>
+      </w:r>
+      <w:proofErr w:type="spellStart"/>
+      <w:r>
+        <w:rPr>
+          <w:rFonts w:ascii="Courier New" w:hAnsi="Courier New" w:cs="Courier New"/>
+          <w:highlight w:val="yellow"/>
+          <w:lang w:val="en-US"/>
+        </w:rPr>
+        <w:t>css</w:t>
+      </w:r>
+      <w:proofErr w:type="spellEnd"/>
+      <w:r>
+        <w:rPr>
+          <w:rFonts w:ascii="Courier New" w:hAnsi="Courier New" w:cs="Courier New"/>
+          <w:highlight w:val="yellow"/>
+          <w:lang w:val="en-US"/>
+        </w:rPr>
+        <w:t xml:space="preserve"> </w:t>
       </w:r>
     </w:p>
     <w:p>
@@ -429,8 +739,17 @@
           <w:rFonts w:ascii="Courier New" w:hAnsi="Courier New" w:cs="Courier New"/>
           <w:lang w:val="en-US"/>
         </w:rPr>
-        <w:t>cd ..</w:t>
-      </w:r>
+        <w:t>cd</w:t>
+      </w:r>
+      <w:proofErr w:type="gramStart"/>
+      <w:r>
+        <w:rPr>
+          <w:rFonts w:ascii="Courier New" w:hAnsi="Courier New" w:cs="Courier New"/>
+          <w:lang w:val="en-US"/>
+        </w:rPr>
+        <w:t xml:space="preserve"> ..</w:t>
+      </w:r>
+      <w:proofErr w:type="gramEnd"/>
     </w:p>
     <w:p>
       <w:pPr>
@@ -546,6 +865,7 @@
           <w14:ligatures w14:val="none"/>
         </w:rPr>
       </w:pPr>
+      <w:proofErr w:type="spellStart"/>
       <w:r>
         <w:rPr>
           <w:rFonts w:ascii="Fira Code" w:eastAsia="Times New Roman" w:hAnsi="Fira Code" w:cs="Fira Code"/>
@@ -557,7 +877,21 @@
           <w:lang w:eastAsia="fr-CA"/>
           <w14:ligatures w14:val="none"/>
         </w:rPr>
-        <w:t>CodePulse/</w:t>
+        <w:t>CodePulse</w:t>
+      </w:r>
+      <w:proofErr w:type="spellEnd"/>
+      <w:r>
+        <w:rPr>
+          <w:rFonts w:ascii="Fira Code" w:eastAsia="Times New Roman" w:hAnsi="Fira Code" w:cs="Fira Code"/>
+          <w:color w:val="ABB2BF"/>
+          <w:kern w:val="0"/>
+          <w:sz w:val="20"/>
+          <w:szCs w:val="20"/>
+          <w:shd w:val="clear" w:color="auto" w:fill="282C34"/>
+          <w:lang w:eastAsia="fr-CA"/>
+          <w14:ligatures w14:val="none"/>
+        </w:rPr>
+        <w:t>/</w:t>
       </w:r>
     </w:p>
     <w:p>
@@ -661,7 +995,35 @@
           <w:lang w:eastAsia="fr-CA"/>
           <w14:ligatures w14:val="none"/>
         </w:rPr>
-        <w:t>├── CodePulse.API/</w:t>
+        <w:t xml:space="preserve">├── </w:t>
+      </w:r>
+      <w:proofErr w:type="spellStart"/>
+      <w:r>
+        <w:rPr>
+          <w:rFonts w:ascii="Fira Code" w:eastAsia="Times New Roman" w:hAnsi="Fira Code" w:cs="Fira Code"/>
+          <w:color w:val="ABB2BF"/>
+          <w:kern w:val="0"/>
+          <w:sz w:val="20"/>
+          <w:szCs w:val="20"/>
+          <w:shd w:val="clear" w:color="auto" w:fill="282C34"/>
+          <w:lang w:eastAsia="fr-CA"/>
+          <w14:ligatures w14:val="none"/>
+        </w:rPr>
+        <w:t>CodePulse.API</w:t>
+      </w:r>
+      <w:proofErr w:type="spellEnd"/>
+      <w:r>
+        <w:rPr>
+          <w:rFonts w:ascii="Fira Code" w:eastAsia="Times New Roman" w:hAnsi="Fira Code" w:cs="Fira Code"/>
+          <w:color w:val="ABB2BF"/>
+          <w:kern w:val="0"/>
+          <w:sz w:val="20"/>
+          <w:szCs w:val="20"/>
+          <w:shd w:val="clear" w:color="auto" w:fill="282C34"/>
+          <w:lang w:eastAsia="fr-CA"/>
+          <w14:ligatures w14:val="none"/>
+        </w:rPr>
+        <w:t>/</w:t>
       </w:r>
     </w:p>
     <w:p>
@@ -713,8 +1075,23 @@
           <w:lang w:eastAsia="fr-CA"/>
           <w14:ligatures w14:val="none"/>
         </w:rPr>
-        <w:t>│   └── CodePulse.API.csproj</w:t>
-      </w:r>
+        <w:t xml:space="preserve">│   └── </w:t>
+      </w:r>
+      <w:proofErr w:type="spellStart"/>
+      <w:r>
+        <w:rPr>
+          <w:rFonts w:ascii="Fira Code" w:eastAsia="Times New Roman" w:hAnsi="Fira Code" w:cs="Fira Code"/>
+          <w:color w:val="ABB2BF"/>
+          <w:kern w:val="0"/>
+          <w:sz w:val="20"/>
+          <w:szCs w:val="20"/>
+          <w:shd w:val="clear" w:color="auto" w:fill="282C34"/>
+          <w:lang w:eastAsia="fr-CA"/>
+          <w14:ligatures w14:val="none"/>
+        </w:rPr>
+        <w:t>CodePulse.API.csproj</w:t>
+      </w:r>
+      <w:proofErr w:type="spellEnd"/>
     </w:p>
     <w:p>
       <w:pPr>
@@ -817,7 +1194,35 @@
           <w:lang w:eastAsia="fr-CA"/>
           <w14:ligatures w14:val="none"/>
         </w:rPr>
-        <w:t>└── CodePulse.UI/</w:t>
+        <w:t xml:space="preserve">└── </w:t>
+      </w:r>
+      <w:proofErr w:type="spellStart"/>
+      <w:r>
+        <w:rPr>
+          <w:rFonts w:ascii="Fira Code" w:eastAsia="Times New Roman" w:hAnsi="Fira Code" w:cs="Fira Code"/>
+          <w:color w:val="ABB2BF"/>
+          <w:kern w:val="0"/>
+          <w:sz w:val="20"/>
+          <w:szCs w:val="20"/>
+          <w:shd w:val="clear" w:color="auto" w:fill="282C34"/>
+          <w:lang w:eastAsia="fr-CA"/>
+          <w14:ligatures w14:val="none"/>
+        </w:rPr>
+        <w:t>CodePulse.UI</w:t>
+      </w:r>
+      <w:proofErr w:type="spellEnd"/>
+      <w:r>
+        <w:rPr>
+          <w:rFonts w:ascii="Fira Code" w:eastAsia="Times New Roman" w:hAnsi="Fira Code" w:cs="Fira Code"/>
+          <w:color w:val="ABB2BF"/>
+          <w:kern w:val="0"/>
+          <w:sz w:val="20"/>
+          <w:szCs w:val="20"/>
+          <w:shd w:val="clear" w:color="auto" w:fill="282C34"/>
+          <w:lang w:eastAsia="fr-CA"/>
+          <w14:ligatures w14:val="none"/>
+        </w:rPr>
+        <w:t>/</w:t>
       </w:r>
     </w:p>
     <w:p>
@@ -868,7 +1273,35 @@
           <w:lang w:eastAsia="fr-CA"/>
           <w14:ligatures w14:val="none"/>
         </w:rPr>
-        <w:t xml:space="preserve">    └── [fichiers du projet Angular]</w:t>
+        <w:t xml:space="preserve">    └── [fichiers du projet </w:t>
+      </w:r>
+      <w:proofErr w:type="spellStart"/>
+      <w:r>
+        <w:rPr>
+          <w:rFonts w:ascii="Fira Code" w:eastAsia="Times New Roman" w:hAnsi="Fira Code" w:cs="Fira Code"/>
+          <w:color w:val="ABB2BF"/>
+          <w:kern w:val="0"/>
+          <w:sz w:val="20"/>
+          <w:szCs w:val="20"/>
+          <w:shd w:val="clear" w:color="auto" w:fill="282C34"/>
+          <w:lang w:eastAsia="fr-CA"/>
+          <w14:ligatures w14:val="none"/>
+        </w:rPr>
+        <w:t>Angular</w:t>
+      </w:r>
+      <w:proofErr w:type="spellEnd"/>
+      <w:r>
+        <w:rPr>
+          <w:rFonts w:ascii="Fira Code" w:eastAsia="Times New Roman" w:hAnsi="Fira Code" w:cs="Fira Code"/>
+          <w:color w:val="ABB2BF"/>
+          <w:kern w:val="0"/>
+          <w:sz w:val="20"/>
+          <w:szCs w:val="20"/>
+          <w:shd w:val="clear" w:color="auto" w:fill="282C34"/>
+          <w:lang w:eastAsia="fr-CA"/>
+          <w14:ligatures w14:val="none"/>
+        </w:rPr>
+        <w:t>]</w:t>
       </w:r>
     </w:p>
     <w:p/>
@@ -904,81 +1337,192 @@
           <w:szCs w:val="23"/>
           <w:shd w:val="clear" w:color="auto" w:fill="F0EEE6"/>
         </w:rPr>
-        <w:t>(y/N)</w:t>
-      </w:r>
-    </w:p>
-    <w:p>
-      <w:r>
-        <w:t xml:space="preserve">Pour Angular, je vous conseille de répondre "y" (oui) à cette question. </w:t>
+        <w:t>(</w:t>
+      </w:r>
+      <w:proofErr w:type="gramStart"/>
+      <w:r>
+        <w:rPr>
+          <w:rFonts w:ascii="Segoe UI" w:hAnsi="Segoe UI" w:cs="Segoe UI"/>
+          <w:color w:val="3D3929"/>
+          <w:spacing w:val="-6"/>
+          <w:sz w:val="23"/>
+          <w:szCs w:val="23"/>
+          <w:shd w:val="clear" w:color="auto" w:fill="F0EEE6"/>
+        </w:rPr>
+        <w:t>y</w:t>
+      </w:r>
+      <w:proofErr w:type="gramEnd"/>
+      <w:r>
+        <w:rPr>
+          <w:rFonts w:ascii="Segoe UI" w:hAnsi="Segoe UI" w:cs="Segoe UI"/>
+          <w:color w:val="3D3929"/>
+          <w:spacing w:val="-6"/>
+          <w:sz w:val="23"/>
+          <w:szCs w:val="23"/>
+          <w:shd w:val="clear" w:color="auto" w:fill="F0EEE6"/>
+        </w:rPr>
+        <w:t>/N)</w:t>
+      </w:r>
+    </w:p>
+    <w:p>
+      <w:r>
+        <w:t xml:space="preserve">Pour </w:t>
+      </w:r>
+      <w:proofErr w:type="spellStart"/>
+      <w:r>
+        <w:t>Angular</w:t>
+      </w:r>
+      <w:proofErr w:type="spellEnd"/>
+      <w:r>
+        <w:t xml:space="preserve">, je vous conseille de répondre "y" (oui) à cette question. </w:t>
+      </w:r>
+    </w:p>
+    <w:p>
+      <w:r>
+        <w:br w:type="page"/>
+      </w:r>
+    </w:p>
+    <w:p>
+      <w:r>
+        <w:lastRenderedPageBreak/>
+        <w:t xml:space="preserve">Le </w:t>
+      </w:r>
+      <w:r>
+        <w:rPr>
+          <w:highlight w:val="yellow"/>
+        </w:rPr>
+        <w:t>Server-</w:t>
+      </w:r>
+      <w:proofErr w:type="spellStart"/>
+      <w:r>
+        <w:rPr>
+          <w:highlight w:val="yellow"/>
+        </w:rPr>
+        <w:t>Side</w:t>
+      </w:r>
+      <w:proofErr w:type="spellEnd"/>
+      <w:r>
+        <w:rPr>
+          <w:highlight w:val="yellow"/>
+        </w:rPr>
+        <w:t xml:space="preserve"> Rendering (SSR) et </w:t>
+      </w:r>
+      <w:proofErr w:type="spellStart"/>
+      <w:r>
+        <w:rPr>
+          <w:highlight w:val="yellow"/>
+        </w:rPr>
+        <w:t>Static</w:t>
+      </w:r>
+      <w:proofErr w:type="spellEnd"/>
+      <w:r>
+        <w:rPr>
+          <w:highlight w:val="yellow"/>
+        </w:rPr>
+        <w:t xml:space="preserve"> Site </w:t>
+      </w:r>
+      <w:proofErr w:type="spellStart"/>
+      <w:r>
+        <w:rPr>
+          <w:highlight w:val="yellow"/>
+        </w:rPr>
+        <w:t>Generation</w:t>
+      </w:r>
+      <w:proofErr w:type="spellEnd"/>
+      <w:r>
+        <w:rPr>
+          <w:highlight w:val="yellow"/>
+        </w:rPr>
+        <w:t xml:space="preserve"> (SSG)</w:t>
+      </w:r>
+      <w:r>
+        <w:t xml:space="preserve"> offrent plusieurs avantages :</w:t>
+      </w:r>
+    </w:p>
+    <w:p>
+      <w:r>
+        <w:t>- Meilleure performance au premier chargement</w:t>
+      </w:r>
+    </w:p>
+    <w:p>
+      <w:r>
+        <w:t>- Meilleur référencement (SEO)</w:t>
+      </w:r>
+    </w:p>
+    <w:p>
+      <w:r>
+        <w:t>- Support des réseaux sociaux (aperçus de partage)</w:t>
+      </w:r>
+    </w:p>
+    <w:p>
+      <w:r>
+        <w:t>- Performance améliorée sur les appareils mobiles</w:t>
       </w:r>
     </w:p>
     <w:p/>
     <w:p>
       <w:r>
-        <w:t>Le Server-Side Rendering (SSR) et Static Site Generation (SSG) offrent plusieurs avantages :</w:t>
-      </w:r>
-    </w:p>
-    <w:p>
-      <w:r>
-        <w:t>- Meilleure performance au premier chargement</w:t>
-      </w:r>
-    </w:p>
-    <w:p>
+        <w:t>Ces fonctionnalités font partie d'</w:t>
+      </w:r>
+      <w:proofErr w:type="spellStart"/>
+      <w:r>
+        <w:t>Angular</w:t>
+      </w:r>
+      <w:proofErr w:type="spellEnd"/>
+      <w:r>
+        <w:t xml:space="preserve"> Universal et sont particulièrement utiles si :</w:t>
+      </w:r>
+    </w:p>
+    <w:p>
+      <w:r>
+        <w:t>- Votre site doit être bien référencé</w:t>
+      </w:r>
+    </w:p>
+    <w:p>
+      <w:r>
+        <w:t>- Vous visez une performance optimale</w:t>
+      </w:r>
+    </w:p>
+    <w:p>
+      <w:r>
+        <w:t>- Vous avez du contenu dynamique qui doit être pré-rendu</w:t>
+      </w:r>
+    </w:p>
+    <w:p/>
+    <w:p>
+      <w:r>
+        <w:t xml:space="preserve">Donc pour ce projet, </w:t>
+      </w:r>
+      <w:proofErr w:type="gramStart"/>
+      <w:r>
+        <w:t>tapez "y"</w:t>
+      </w:r>
+      <w:proofErr w:type="gramEnd"/>
+      <w:r>
+        <w:t xml:space="preserve"> et appuyez sur Entrée.</w:t>
+      </w:r>
+    </w:p>
+    <w:p>
+      <w:r>
+        <w:br w:type="page"/>
+      </w:r>
+    </w:p>
+    <w:p>
+      <w:proofErr w:type="spellStart"/>
       <w:r>
         <w:lastRenderedPageBreak/>
-        <w:t>- Meilleur référencement (SEO)</w:t>
-      </w:r>
-    </w:p>
-    <w:p>
-      <w:r>
-        <w:t>- Support des réseaux sociaux (aperçus de partage)</w:t>
-      </w:r>
-    </w:p>
-    <w:p>
-      <w:r>
-        <w:t>- Performance améliorée sur les appareils mobiles</w:t>
-      </w:r>
-    </w:p>
-    <w:p/>
-    <w:p>
-      <w:r>
-        <w:t>Ces fonctionnalités font partie d'Angular Universal et sont particulièrement utiles si :</w:t>
-      </w:r>
-    </w:p>
-    <w:p>
-      <w:r>
-        <w:t>- Votre site doit être bien référencé</w:t>
-      </w:r>
-    </w:p>
-    <w:p>
-      <w:r>
-        <w:t>- Vous visez une performance optimale</w:t>
-      </w:r>
-    </w:p>
-    <w:p>
-      <w:r>
-        <w:t>- Vous avez du contenu dynamique qui doit être pré-rendu</w:t>
-      </w:r>
-    </w:p>
-    <w:p/>
-    <w:p>
-      <w:r>
-        <w:t>Donc pour ce projet, tapez "y" et appuyez sur Entrée.</w:t>
-      </w:r>
-    </w:p>
-    <w:p>
-      <w:r>
-        <w:br w:type="page"/>
-      </w:r>
-    </w:p>
-    <w:p>
-      <w:r>
-        <w:lastRenderedPageBreak/>
-        <w:t>CodePulse Blog</w:t>
-      </w:r>
-    </w:p>
-    <w:p>
-      <w:r>
+        <w:t>CodePulse</w:t>
+      </w:r>
+      <w:proofErr w:type="spellEnd"/>
+      <w:r>
+        <w:t xml:space="preserve"> Blog</w:t>
+      </w:r>
+    </w:p>
+    <w:p>
+      <w:r>
+        <w:rPr>
+          <w:noProof/>
+        </w:rPr>
         <w:drawing>
           <wp:inline distT="0" distB="0" distL="0" distR="0" wp14:anchorId="6F905B5E" wp14:editId="432C3E82">
             <wp:extent cx="5486400" cy="3275965"/>

</xml_diff>